<commit_message>
ministerial sub final feedback
</commit_message>
<xml_diff>
--- a/code/ministerial_sub/ministerial_sub_template.docx
+++ b/code/ministerial_sub/ministerial_sub_template.docx
@@ -118,14 +118,70 @@
     </w:p>
     <w:p>
       <w:pPr>
+        <w:pStyle w:val="size9"/>
+      </w:pPr>
+    </w:p>
+    <w:p>
+      <w:pPr>
+        <w:pStyle w:val="numberedpoint"/>
+      </w:pPr>
+      <w:r>
+        <w:t xml:space="preserve">Text for </w:t>
+      </w:r>
+      <w:proofErr w:type="spellStart"/>
+      <w:r>
+        <w:t>numbered_point</w:t>
+      </w:r>
+      <w:proofErr w:type="spellEnd"/>
+    </w:p>
+    <w:p>
+      <w:pPr>
+        <w:pStyle w:val="numberedpoint"/>
+        <w:numPr>
+          <w:ilvl w:val="0"/>
+          <w:numId w:val="0"/>
+        </w:numPr>
+        <w:ind w:left="360" w:hanging="360"/>
+      </w:pPr>
+    </w:p>
+    <w:p>
+      <w:pPr>
+        <w:pStyle w:val="romanpoint"/>
+      </w:pPr>
+      <w:r>
+        <w:t xml:space="preserve">Text for </w:t>
+      </w:r>
+      <w:proofErr w:type="spellStart"/>
+      <w:r>
+        <w:t>roman_point</w:t>
+      </w:r>
+      <w:proofErr w:type="spellEnd"/>
+    </w:p>
+    <w:p>
+      <w:pPr>
+        <w:pStyle w:val="lefttext"/>
+      </w:pPr>
+      <w:r>
+        <w:t xml:space="preserve">Text for </w:t>
+      </w:r>
+      <w:proofErr w:type="spellStart"/>
+      <w:r>
+        <w:t>left_text</w:t>
+      </w:r>
+      <w:proofErr w:type="spellEnd"/>
+    </w:p>
+    <w:p>
+      <w:pPr>
         <w:pStyle w:val="paragraphstyle"/>
       </w:pPr>
     </w:p>
     <w:sectPr>
       <w:footerReference w:type="default" r:id="rId7"/>
+      <w:footerReference w:type="first" r:id="rId8"/>
       <w:pgSz w:w="11906" w:h="16838"/>
-      <w:pgMar w:top="720" w:right="720" w:bottom="720" w:left="720" w:header="708" w:footer="170" w:gutter="0"/>
+      <w:pgMar w:top="1151" w:right="987" w:bottom="1151" w:left="1151" w:header="709" w:footer="0" w:gutter="0"/>
       <w:cols w:space="708"/>
+      <w:titlePg/>
       <w:docGrid w:linePitch="360"/>
     </w:sectPr>
   </w:body>
@@ -192,6 +248,70 @@
 </w:ftr>
 </file>
 
+<file path=word/footer2.xml><?xml version="1.0" encoding="utf-8"?>
+<w:ftr xmlns:wpc="http://schemas.microsoft.com/office/word/2010/wordprocessingCanvas" xmlns:cx="http://schemas.microsoft.com/office/drawing/2014/chartex" xmlns:cx1="http://schemas.microsoft.com/office/drawing/2015/9/8/chartex" xmlns:cx2="http://schemas.microsoft.com/office/drawing/2015/10/21/chartex" xmlns:cx3="http://schemas.microsoft.com/office/drawing/2016/5/9/chartex" xmlns:cx4="http://schemas.microsoft.com/office/drawing/2016/5/10/chartex" xmlns:cx5="http://schemas.microsoft.com/office/drawing/2016/5/11/chartex" xmlns:cx6="http://schemas.microsoft.com/office/drawing/2016/5/12/chartex" xmlns:cx7="http://schemas.microsoft.com/office/drawing/2016/5/13/chartex" xmlns:cx8="http://schemas.microsoft.com/office/drawing/2016/5/14/chartex" xmlns:mc="http://schemas.openxmlformats.org/markup-compatibility/2006" xmlns:aink="http://schemas.microsoft.com/office/drawing/2016/ink" xmlns:am3d="http://schemas.microsoft.com/office/drawing/2017/model3d" xmlns:o="urn:schemas-microsoft-com:office:office" xmlns:oel="http://schemas.microsoft.com/office/2019/extlst" xmlns:r="http://schemas.openxmlformats.org/officeDocument/2006/relationships" xmlns:m="http://schemas.openxmlformats.org/officeDocument/2006/math" xmlns:v="urn:schemas-microsoft-com:vml" xmlns:wp14="http://schemas.microsoft.com/office/word/2010/wordprocessingDrawing" xmlns:wp="http://schemas.openxmlformats.org/drawingml/2006/wordprocessingDrawing" xmlns:w10="urn:schemas-microsoft-com:office:word" xmlns:w="http://schemas.openxmlformats.org/wordprocessingml/2006/main" xmlns:w14="http://schemas.microsoft.com/office/word/2010/wordml" xmlns:w15="http://schemas.microsoft.com/office/word/2012/wordml" xmlns:w16cex="http://schemas.microsoft.com/office/word/2018/wordml/cex" xmlns:w16cid="http://schemas.microsoft.com/office/word/2016/wordml/cid" xmlns:w16="http://schemas.microsoft.com/office/word/2018/wordml" xmlns:w16du="http://schemas.microsoft.com/office/word/2023/wordml/word16du" xmlns:w16sdtdh="http://schemas.microsoft.com/office/word/2020/wordml/sdtdatahash" xmlns:w16se="http://schemas.microsoft.com/office/word/2015/wordml/symex" xmlns:wpg="http://schemas.microsoft.com/office/word/2010/wordprocessingGroup" xmlns:wpi="http://schemas.microsoft.com/office/word/2010/wordprocessingInk" xmlns:wne="http://schemas.microsoft.com/office/word/2006/wordml" xmlns:wps="http://schemas.microsoft.com/office/word/2010/wordprocessingShape" mc:Ignorable="w14 w15 w16se w16cid w16 w16cex w16sdtdh w16du wp14">
+  <w:p>
+    <w:pPr>
+      <w:pStyle w:val="Footer"/>
+      <w:jc w:val="center"/>
+      <w:rPr>
+        <w:rFonts w:cs="Arial"/>
+        <w:i/>
+        <w:sz w:val="20"/>
+        <w:szCs w:val="20"/>
+      </w:rPr>
+    </w:pPr>
+  </w:p>
+  <w:p>
+    <w:pPr>
+      <w:pStyle w:val="Footer"/>
+      <w:jc w:val="center"/>
+      <w:rPr>
+        <w:rFonts w:cs="Arial"/>
+        <w:i/>
+        <w:sz w:val="20"/>
+        <w:szCs w:val="20"/>
+      </w:rPr>
+    </w:pPr>
+  </w:p>
+  <w:p>
+    <w:pPr>
+      <w:pStyle w:val="Footer"/>
+      <w:jc w:val="center"/>
+      <w:rPr>
+        <w:rFonts w:cs="Arial"/>
+        <w:i/>
+        <w:sz w:val="20"/>
+        <w:szCs w:val="20"/>
+      </w:rPr>
+    </w:pPr>
+    <w:r>
+      <w:rPr>
+        <w:rFonts w:cs="Arial"/>
+        <w:i/>
+        <w:sz w:val="20"/>
+        <w:szCs w:val="20"/>
+      </w:rPr>
+      <w:t>An Agency within the Department of Financ</w:t>
+    </w:r>
+    <w:r>
+      <w:rPr>
+        <w:rFonts w:cs="Arial"/>
+        <w:i/>
+        <w:sz w:val="20"/>
+        <w:szCs w:val="20"/>
+      </w:rPr>
+      <w:t>e</w:t>
+    </w:r>
+  </w:p>
+  <w:p>
+    <w:pPr>
+      <w:pStyle w:val="Footer"/>
+    </w:pPr>
+  </w:p>
+</w:ftr>
+</file>
+
 <file path=word/footnotes.xml><?xml version="1.0" encoding="utf-8"?>
 <w:footnotes xmlns:wpc="http://schemas.microsoft.com/office/word/2010/wordprocessingCanvas" xmlns:cx="http://schemas.microsoft.com/office/drawing/2014/chartex" xmlns:cx1="http://schemas.microsoft.com/office/drawing/2015/9/8/chartex" xmlns:cx2="http://schemas.microsoft.com/office/drawing/2015/10/21/chartex" xmlns:cx3="http://schemas.microsoft.com/office/drawing/2016/5/9/chartex" xmlns:cx4="http://schemas.microsoft.com/office/drawing/2016/5/10/chartex" xmlns:cx5="http://schemas.microsoft.com/office/drawing/2016/5/11/chartex" xmlns:cx6="http://schemas.microsoft.com/office/drawing/2016/5/12/chartex" xmlns:cx7="http://schemas.microsoft.com/office/drawing/2016/5/13/chartex" xmlns:cx8="http://schemas.microsoft.com/office/drawing/2016/5/14/chartex" xmlns:mc="http://schemas.openxmlformats.org/markup-compatibility/2006" xmlns:aink="http://schemas.microsoft.com/office/drawing/2016/ink" xmlns:am3d="http://schemas.microsoft.com/office/drawing/2017/model3d" xmlns:o="urn:schemas-microsoft-com:office:office" xmlns:oel="http://schemas.microsoft.com/office/2019/extlst" xmlns:r="http://schemas.openxmlformats.org/officeDocument/2006/relationships" xmlns:m="http://schemas.openxmlformats.org/officeDocument/2006/math" xmlns:v="urn:schemas-microsoft-com:vml" xmlns:wp14="http://schemas.microsoft.com/office/word/2010/wordprocessingDrawing" xmlns:wp="http://schemas.openxmlformats.org/drawingml/2006/wordprocessingDrawing" xmlns:w10="urn:schemas-microsoft-com:office:word" xmlns:w="http://schemas.openxmlformats.org/wordprocessingml/2006/main" xmlns:w14="http://schemas.microsoft.com/office/word/2010/wordml" xmlns:w15="http://schemas.microsoft.com/office/word/2012/wordml" xmlns:w16cex="http://schemas.microsoft.com/office/word/2018/wordml/cex" xmlns:w16cid="http://schemas.microsoft.com/office/word/2016/wordml/cid" xmlns:w16="http://schemas.microsoft.com/office/word/2018/wordml" xmlns:w16du="http://schemas.microsoft.com/office/word/2023/wordml/word16du" xmlns:w16sdtdh="http://schemas.microsoft.com/office/word/2020/wordml/sdtdatahash" xmlns:w16se="http://schemas.microsoft.com/office/word/2015/wordml/symex" xmlns:wpg="http://schemas.microsoft.com/office/word/2010/wordprocessingGroup" xmlns:wpi="http://schemas.microsoft.com/office/word/2010/wordprocessingInk" xmlns:wne="http://schemas.microsoft.com/office/word/2006/wordml" xmlns:wps="http://schemas.microsoft.com/office/word/2010/wordprocessingShape" mc:Ignorable="w14 w15 w16se w16cid w16 w16cex w16sdtdh w16du wp14">
   <w:footnote w:type="separator" w:id="-1">
@@ -220,6 +340,180 @@
 <file path=word/numbering.xml><?xml version="1.0" encoding="utf-8"?>
 <w:numbering xmlns:wpc="http://schemas.microsoft.com/office/word/2010/wordprocessingCanvas" xmlns:cx="http://schemas.microsoft.com/office/drawing/2014/chartex" xmlns:cx1="http://schemas.microsoft.com/office/drawing/2015/9/8/chartex" xmlns:cx2="http://schemas.microsoft.com/office/drawing/2015/10/21/chartex" xmlns:cx3="http://schemas.microsoft.com/office/drawing/2016/5/9/chartex" xmlns:cx4="http://schemas.microsoft.com/office/drawing/2016/5/10/chartex" xmlns:cx5="http://schemas.microsoft.com/office/drawing/2016/5/11/chartex" xmlns:cx6="http://schemas.microsoft.com/office/drawing/2016/5/12/chartex" xmlns:cx7="http://schemas.microsoft.com/office/drawing/2016/5/13/chartex" xmlns:cx8="http://schemas.microsoft.com/office/drawing/2016/5/14/chartex" xmlns:mc="http://schemas.openxmlformats.org/markup-compatibility/2006" xmlns:aink="http://schemas.microsoft.com/office/drawing/2016/ink" xmlns:am3d="http://schemas.microsoft.com/office/drawing/2017/model3d" xmlns:o="urn:schemas-microsoft-com:office:office" xmlns:oel="http://schemas.microsoft.com/office/2019/extlst" xmlns:r="http://schemas.openxmlformats.org/officeDocument/2006/relationships" xmlns:m="http://schemas.openxmlformats.org/officeDocument/2006/math" xmlns:v="urn:schemas-microsoft-com:vml" xmlns:wp14="http://schemas.microsoft.com/office/word/2010/wordprocessingDrawing" xmlns:wp="http://schemas.openxmlformats.org/drawingml/2006/wordprocessingDrawing" xmlns:w10="urn:schemas-microsoft-com:office:word" xmlns:w="http://schemas.openxmlformats.org/wordprocessingml/2006/main" xmlns:w14="http://schemas.microsoft.com/office/word/2010/wordml" xmlns:w15="http://schemas.microsoft.com/office/word/2012/wordml" xmlns:w16cex="http://schemas.microsoft.com/office/word/2018/wordml/cex" xmlns:w16cid="http://schemas.microsoft.com/office/word/2016/wordml/cid" xmlns:w16="http://schemas.microsoft.com/office/word/2018/wordml" xmlns:w16du="http://schemas.microsoft.com/office/word/2023/wordml/word16du" xmlns:w16sdtdh="http://schemas.microsoft.com/office/word/2020/wordml/sdtdatahash" xmlns:w16se="http://schemas.microsoft.com/office/word/2015/wordml/symex" xmlns:wpg="http://schemas.microsoft.com/office/word/2010/wordprocessingGroup" xmlns:wpi="http://schemas.microsoft.com/office/word/2010/wordprocessingInk" xmlns:wne="http://schemas.microsoft.com/office/word/2006/wordml" xmlns:wps="http://schemas.microsoft.com/office/word/2010/wordprocessingShape" mc:Ignorable="w14 w15 w16se w16cid w16 w16cex w16sdtdh w16du wp14">
   <w:abstractNum w:abstractNumId="0" w15:restartNumberingAfterBreak="0">
+    <w:nsid w:val="0A6D38D5"/>
+    <w:multiLevelType w:val="hybridMultilevel"/>
+    <w:tmpl w:val="75D27320"/>
+    <w:lvl w:ilvl="0" w:tplc="1AA4467A">
+      <w:start w:val="1"/>
+      <w:numFmt w:val="decimal"/>
+      <w:pStyle w:val="numberedpoint"/>
+      <w:lvlText w:val="%1."/>
+      <w:lvlJc w:val="left"/>
+      <w:pPr>
+        <w:ind w:left="720" w:hanging="360"/>
+      </w:pPr>
+    </w:lvl>
+    <w:lvl w:ilvl="1" w:tplc="08090019" w:tentative="1">
+      <w:start w:val="1"/>
+      <w:numFmt w:val="lowerLetter"/>
+      <w:lvlText w:val="%2."/>
+      <w:lvlJc w:val="left"/>
+      <w:pPr>
+        <w:ind w:left="1440" w:hanging="360"/>
+      </w:pPr>
+    </w:lvl>
+    <w:lvl w:ilvl="2" w:tplc="0809001B" w:tentative="1">
+      <w:start w:val="1"/>
+      <w:numFmt w:val="lowerRoman"/>
+      <w:lvlText w:val="%3."/>
+      <w:lvlJc w:val="right"/>
+      <w:pPr>
+        <w:ind w:left="2160" w:hanging="180"/>
+      </w:pPr>
+    </w:lvl>
+    <w:lvl w:ilvl="3" w:tplc="0809000F" w:tentative="1">
+      <w:start w:val="1"/>
+      <w:numFmt w:val="decimal"/>
+      <w:lvlText w:val="%4."/>
+      <w:lvlJc w:val="left"/>
+      <w:pPr>
+        <w:ind w:left="2880" w:hanging="360"/>
+      </w:pPr>
+    </w:lvl>
+    <w:lvl w:ilvl="4" w:tplc="08090019" w:tentative="1">
+      <w:start w:val="1"/>
+      <w:numFmt w:val="lowerLetter"/>
+      <w:lvlText w:val="%5."/>
+      <w:lvlJc w:val="left"/>
+      <w:pPr>
+        <w:ind w:left="3600" w:hanging="360"/>
+      </w:pPr>
+    </w:lvl>
+    <w:lvl w:ilvl="5" w:tplc="0809001B" w:tentative="1">
+      <w:start w:val="1"/>
+      <w:numFmt w:val="lowerRoman"/>
+      <w:lvlText w:val="%6."/>
+      <w:lvlJc w:val="right"/>
+      <w:pPr>
+        <w:ind w:left="4320" w:hanging="180"/>
+      </w:pPr>
+    </w:lvl>
+    <w:lvl w:ilvl="6" w:tplc="0809000F" w:tentative="1">
+      <w:start w:val="1"/>
+      <w:numFmt w:val="decimal"/>
+      <w:lvlText w:val="%7."/>
+      <w:lvlJc w:val="left"/>
+      <w:pPr>
+        <w:ind w:left="5040" w:hanging="360"/>
+      </w:pPr>
+    </w:lvl>
+    <w:lvl w:ilvl="7" w:tplc="08090019" w:tentative="1">
+      <w:start w:val="1"/>
+      <w:numFmt w:val="lowerLetter"/>
+      <w:lvlText w:val="%8."/>
+      <w:lvlJc w:val="left"/>
+      <w:pPr>
+        <w:ind w:left="5760" w:hanging="360"/>
+      </w:pPr>
+    </w:lvl>
+    <w:lvl w:ilvl="8" w:tplc="0809001B" w:tentative="1">
+      <w:start w:val="1"/>
+      <w:numFmt w:val="lowerRoman"/>
+      <w:lvlText w:val="%9."/>
+      <w:lvlJc w:val="right"/>
+      <w:pPr>
+        <w:ind w:left="6480" w:hanging="180"/>
+      </w:pPr>
+    </w:lvl>
+  </w:abstractNum>
+  <w:abstractNum w:abstractNumId="1" w15:restartNumberingAfterBreak="0">
+    <w:nsid w:val="4A0015BF"/>
+    <w:multiLevelType w:val="hybridMultilevel"/>
+    <w:tmpl w:val="DC32F8EE"/>
+    <w:lvl w:ilvl="0" w:tplc="B858A69C">
+      <w:start w:val="1"/>
+      <w:numFmt w:val="lowerRoman"/>
+      <w:pStyle w:val="romanpoint"/>
+      <w:lvlText w:val="%1."/>
+      <w:lvlJc w:val="right"/>
+      <w:pPr>
+        <w:ind w:left="720" w:hanging="360"/>
+      </w:pPr>
+    </w:lvl>
+    <w:lvl w:ilvl="1" w:tplc="08090019" w:tentative="1">
+      <w:start w:val="1"/>
+      <w:numFmt w:val="lowerLetter"/>
+      <w:lvlText w:val="%2."/>
+      <w:lvlJc w:val="left"/>
+      <w:pPr>
+        <w:ind w:left="1440" w:hanging="360"/>
+      </w:pPr>
+    </w:lvl>
+    <w:lvl w:ilvl="2" w:tplc="0809001B" w:tentative="1">
+      <w:start w:val="1"/>
+      <w:numFmt w:val="lowerRoman"/>
+      <w:lvlText w:val="%3."/>
+      <w:lvlJc w:val="right"/>
+      <w:pPr>
+        <w:ind w:left="2160" w:hanging="180"/>
+      </w:pPr>
+    </w:lvl>
+    <w:lvl w:ilvl="3" w:tplc="0809000F" w:tentative="1">
+      <w:start w:val="1"/>
+      <w:numFmt w:val="decimal"/>
+      <w:lvlText w:val="%4."/>
+      <w:lvlJc w:val="left"/>
+      <w:pPr>
+        <w:ind w:left="2880" w:hanging="360"/>
+      </w:pPr>
+    </w:lvl>
+    <w:lvl w:ilvl="4" w:tplc="08090019" w:tentative="1">
+      <w:start w:val="1"/>
+      <w:numFmt w:val="lowerLetter"/>
+      <w:lvlText w:val="%5."/>
+      <w:lvlJc w:val="left"/>
+      <w:pPr>
+        <w:ind w:left="3600" w:hanging="360"/>
+      </w:pPr>
+    </w:lvl>
+    <w:lvl w:ilvl="5" w:tplc="0809001B" w:tentative="1">
+      <w:start w:val="1"/>
+      <w:numFmt w:val="lowerRoman"/>
+      <w:lvlText w:val="%6."/>
+      <w:lvlJc w:val="right"/>
+      <w:pPr>
+        <w:ind w:left="4320" w:hanging="180"/>
+      </w:pPr>
+    </w:lvl>
+    <w:lvl w:ilvl="6" w:tplc="0809000F" w:tentative="1">
+      <w:start w:val="1"/>
+      <w:numFmt w:val="decimal"/>
+      <w:lvlText w:val="%7."/>
+      <w:lvlJc w:val="left"/>
+      <w:pPr>
+        <w:ind w:left="5040" w:hanging="360"/>
+      </w:pPr>
+    </w:lvl>
+    <w:lvl w:ilvl="7" w:tplc="08090019" w:tentative="1">
+      <w:start w:val="1"/>
+      <w:numFmt w:val="lowerLetter"/>
+      <w:lvlText w:val="%8."/>
+      <w:lvlJc w:val="left"/>
+      <w:pPr>
+        <w:ind w:left="5760" w:hanging="360"/>
+      </w:pPr>
+    </w:lvl>
+    <w:lvl w:ilvl="8" w:tplc="0809001B" w:tentative="1">
+      <w:start w:val="1"/>
+      <w:numFmt w:val="lowerRoman"/>
+      <w:lvlText w:val="%9."/>
+      <w:lvlJc w:val="right"/>
+      <w:pPr>
+        <w:ind w:left="6480" w:hanging="180"/>
+      </w:pPr>
+    </w:lvl>
+  </w:abstractNum>
+  <w:abstractNum w:abstractNumId="2" w15:restartNumberingAfterBreak="0">
     <w:nsid w:val="725156CC"/>
     <w:multiLevelType w:val="hybridMultilevel"/>
     <w:tmpl w:val="43A2EB16"/>
@@ -334,7 +628,13 @@
     </w:lvl>
   </w:abstractNum>
   <w:num w:numId="1" w16cid:durableId="572811720">
+    <w:abstractNumId w:val="2"/>
+  </w:num>
+  <w:num w:numId="2" w16cid:durableId="2057970279">
     <w:abstractNumId w:val="0"/>
+  </w:num>
+  <w:num w:numId="3" w16cid:durableId="601300011">
+    <w:abstractNumId w:val="1"/>
   </w:num>
 </w:numbering>
 </file>
@@ -739,9 +1039,10 @@
   <w:style w:type="paragraph" w:default="1" w:styleId="Normal">
     <w:name w:val="Normal"/>
     <w:qFormat/>
-    <w:rsid w:val="00DB563F"/>
+    <w:rsid w:val="00F50D94"/>
     <w:pPr>
       <w:spacing w:after="40" w:line="276" w:lineRule="auto"/>
+      <w:jc w:val="both"/>
     </w:pPr>
     <w:rPr>
       <w:rFonts w:ascii="Arial" w:hAnsi="Arial"/>
@@ -827,9 +1128,9 @@
     <w:basedOn w:val="Normal"/>
     <w:link w:val="paragraphstyleChar"/>
     <w:qFormat/>
-    <w:rsid w:val="002901AD"/>
+    <w:rsid w:val="00CB619B"/>
     <w:pPr>
-      <w:spacing w:after="0"/>
+      <w:spacing w:after="240"/>
     </w:pPr>
     <w:rPr>
       <w:rFonts w:cs="Arial"/>
@@ -862,19 +1163,19 @@
     <w:basedOn w:val="paragraphstyle"/>
     <w:link w:val="bulletstyleChar"/>
     <w:qFormat/>
-    <w:rsid w:val="00FF103D"/>
+    <w:rsid w:val="005F793B"/>
     <w:pPr>
       <w:numPr>
         <w:numId w:val="1"/>
       </w:numPr>
-      <w:ind w:left="1797" w:hanging="357"/>
+      <w:ind w:left="1077" w:hanging="357"/>
     </w:pPr>
   </w:style>
   <w:style w:type="character" w:customStyle="1" w:styleId="paragraphstyleChar">
     <w:name w:val="paragraph_style Char"/>
     <w:basedOn w:val="DefaultParagraphFont"/>
     <w:link w:val="paragraphstyle"/>
-    <w:rsid w:val="002901AD"/>
+    <w:rsid w:val="00CB619B"/>
     <w:rPr>
       <w:rFonts w:ascii="Arial" w:hAnsi="Arial" w:cs="Arial"/>
       <w:sz w:val="24"/>
@@ -886,7 +1187,7 @@
     <w:name w:val="bullet_style Char"/>
     <w:basedOn w:val="paragraphstyleChar"/>
     <w:link w:val="bulletstyle"/>
-    <w:rsid w:val="00FF103D"/>
+    <w:rsid w:val="005F793B"/>
     <w:rPr>
       <w:rFonts w:ascii="Arial" w:hAnsi="Arial" w:cs="Arial"/>
       <w:sz w:val="24"/>
@@ -899,7 +1200,10 @@
     <w:basedOn w:val="Normal"/>
     <w:link w:val="size9boldChar"/>
     <w:qFormat/>
-    <w:rsid w:val="005023C7"/>
+    <w:rsid w:val="007E70F4"/>
+    <w:pPr>
+      <w:jc w:val="left"/>
+    </w:pPr>
     <w:rPr>
       <w:b/>
       <w:sz w:val="18"/>
@@ -909,7 +1213,7 @@
     <w:name w:val="size_9_bold Char"/>
     <w:basedOn w:val="DefaultParagraphFont"/>
     <w:link w:val="size9bold"/>
-    <w:rsid w:val="005023C7"/>
+    <w:rsid w:val="007E70F4"/>
     <w:rPr>
       <w:rFonts w:ascii="Arial" w:hAnsi="Arial"/>
       <w:b/>
@@ -985,6 +1289,78 @@
     <w:rPr>
       <w:rFonts w:ascii="Arial" w:hAnsi="Arial"/>
       <w:sz w:val="24"/>
+    </w:rPr>
+  </w:style>
+  <w:style w:type="paragraph" w:customStyle="1" w:styleId="numberedpoint">
+    <w:name w:val="numbered_point"/>
+    <w:basedOn w:val="paragraphstyle"/>
+    <w:link w:val="numberedpointChar"/>
+    <w:qFormat/>
+    <w:rsid w:val="00072E71"/>
+    <w:pPr>
+      <w:numPr>
+        <w:numId w:val="2"/>
+      </w:numPr>
+      <w:ind w:left="360"/>
+    </w:pPr>
+  </w:style>
+  <w:style w:type="character" w:customStyle="1" w:styleId="numberedpointChar">
+    <w:name w:val="numbered_point Char"/>
+    <w:basedOn w:val="paragraphstyleChar"/>
+    <w:link w:val="numberedpoint"/>
+    <w:rsid w:val="00072E71"/>
+    <w:rPr>
+      <w:rFonts w:ascii="Arial" w:hAnsi="Arial" w:cs="Arial"/>
+      <w:sz w:val="24"/>
+      <w:szCs w:val="24"/>
+      <w:lang w:val="en-US"/>
+    </w:rPr>
+  </w:style>
+  <w:style w:type="paragraph" w:customStyle="1" w:styleId="romanpoint">
+    <w:name w:val="roman_point"/>
+    <w:basedOn w:val="numberedpoint"/>
+    <w:link w:val="romanpointChar"/>
+    <w:qFormat/>
+    <w:rsid w:val="00F23E4B"/>
+    <w:pPr>
+      <w:numPr>
+        <w:numId w:val="3"/>
+      </w:numPr>
+      <w:ind w:left="1080"/>
+    </w:pPr>
+  </w:style>
+  <w:style w:type="character" w:customStyle="1" w:styleId="romanpointChar">
+    <w:name w:val="roman_point Char"/>
+    <w:basedOn w:val="numberedpointChar"/>
+    <w:link w:val="romanpoint"/>
+    <w:rsid w:val="00F23E4B"/>
+    <w:rPr>
+      <w:rFonts w:ascii="Arial" w:hAnsi="Arial" w:cs="Arial"/>
+      <w:sz w:val="24"/>
+      <w:szCs w:val="24"/>
+      <w:lang w:val="en-US"/>
+    </w:rPr>
+  </w:style>
+  <w:style w:type="paragraph" w:customStyle="1" w:styleId="lefttext">
+    <w:name w:val="left_text"/>
+    <w:basedOn w:val="Normal"/>
+    <w:link w:val="lefttextChar"/>
+    <w:qFormat/>
+    <w:rsid w:val="005079FA"/>
+    <w:pPr>
+      <w:jc w:val="left"/>
+    </w:pPr>
+  </w:style>
+  <w:style w:type="character" w:customStyle="1" w:styleId="lefttextChar">
+    <w:name w:val="left_text Char"/>
+    <w:basedOn w:val="romanpointChar"/>
+    <w:link w:val="lefttext"/>
+    <w:rsid w:val="005079FA"/>
+    <w:rPr>
+      <w:rFonts w:ascii="Arial" w:hAnsi="Arial" w:cs="Arial"/>
+      <w:sz w:val="24"/>
+      <w:szCs w:val="24"/>
+      <w:lang w:val="en-US"/>
     </w:rPr>
   </w:style>
 </w:styles>

</xml_diff>